<commit_message>
Atualização dos artefatos e upload dos novos artefatos elaborados
</commit_message>
<xml_diff>
--- a/Artefatos OPE/12 - Lista de Características  (Descrição Caract).docx
+++ b/Artefatos OPE/12 - Lista de Características  (Descrição Caract).docx
@@ -5,13 +5,49 @@
   <w:body>
     <w:p>
       <w:pPr>
-        <w:pStyle w:val="Title"/>
-        <w:rPr/>
+        <w:keepNext w:val="1"/>
+        <w:keepLines w:val="1"/>
+        <w:widowControl w:val="1"/>
+        <w:pBdr>
+          <w:top w:space="0" w:sz="0" w:val="nil"/>
+          <w:left w:space="0" w:sz="0" w:val="nil"/>
+          <w:bottom w:space="0" w:sz="0" w:val="nil"/>
+          <w:right w:space="0" w:sz="0" w:val="nil"/>
+          <w:between w:space="0" w:sz="0" w:val="nil"/>
+        </w:pBdr>
+        <w:shd w:fill="auto" w:val="clear"/>
+        <w:spacing w:after="60" w:before="0" w:line="276" w:lineRule="auto"/>
+        <w:ind w:left="0" w:right="0" w:firstLine="0"/>
+        <w:jc w:val="left"/>
+        <w:rPr>
+          <w:rFonts w:ascii="Arial" w:cs="Arial" w:eastAsia="Arial" w:hAnsi="Arial"/>
+          <w:b w:val="0"/>
+          <w:i w:val="0"/>
+          <w:smallCaps w:val="0"/>
+          <w:strike w:val="0"/>
+          <w:color w:val="000000"/>
+          <w:sz w:val="52"/>
+          <w:szCs w:val="52"/>
+          <w:u w:val="none"/>
+          <w:shd w:fill="auto" w:val="clear"/>
+          <w:vertAlign w:val="baseline"/>
+        </w:rPr>
       </w:pPr>
       <w:bookmarkStart w:colFirst="0" w:colLast="0" w:name="_heading=h.gjdgxs" w:id="0"/>
       <w:bookmarkEnd w:id="0"/>
       <w:r>
         <w:rPr>
+          <w:rFonts w:ascii="Arial" w:cs="Arial" w:eastAsia="Arial" w:hAnsi="Arial"/>
+          <w:b w:val="0"/>
+          <w:i w:val="0"/>
+          <w:smallCaps w:val="0"/>
+          <w:strike w:val="0"/>
+          <w:color w:val="000000"/>
+          <w:sz w:val="52"/>
+          <w:szCs w:val="52"/>
+          <w:u w:val="none"/>
+          <w:shd w:fill="auto" w:val="clear"/>
+          <w:vertAlign w:val="baseline"/>
           <w:rtl w:val="0"/>
         </w:rPr>
         <w:t xml:space="preserve">Lista de Características</w:t>
@@ -43,6 +79,7 @@
         </w:numPr>
         <w:ind w:left="720" w:hanging="360"/>
         <w:jc w:val="both"/>
+        <w:rPr/>
       </w:pPr>
       <w:bookmarkStart w:colFirst="0" w:colLast="0" w:name="_heading=h.os2epa7rowy0" w:id="2"/>
       <w:bookmarkEnd w:id="2"/>
@@ -324,23 +361,7 @@
                 <w:szCs w:val="20"/>
                 <w:rtl w:val="0"/>
               </w:rPr>
-              <w:t xml:space="preserve">allan.messias@aluno.</w:t>
-            </w:r>
-            <w:r>
-              <w:rPr>
-                <w:sz w:val="20"/>
-                <w:szCs w:val="20"/>
-                <w:rtl w:val="0"/>
-              </w:rPr>
-              <w:t xml:space="preserve">faculdadeimpacta</w:t>
-            </w:r>
-            <w:r>
-              <w:rPr>
-                <w:sz w:val="20"/>
-                <w:szCs w:val="20"/>
-                <w:rtl w:val="0"/>
-              </w:rPr>
-              <w:t xml:space="preserve">.com.br</w:t>
+              <w:t xml:space="preserve">allan.messias@aluno.faculdadeimpacta.com.br</w:t>
             </w:r>
           </w:p>
         </w:tc>
@@ -482,39 +503,7 @@
                 <w:szCs w:val="20"/>
                 <w:rtl w:val="0"/>
               </w:rPr>
-              <w:t xml:space="preserve">fernando.</w:t>
-            </w:r>
-            <w:r>
-              <w:rPr>
-                <w:sz w:val="20"/>
-                <w:szCs w:val="20"/>
-                <w:rtl w:val="0"/>
-              </w:rPr>
-              <w:t xml:space="preserve">leitao</w:t>
-            </w:r>
-            <w:r>
-              <w:rPr>
-                <w:sz w:val="20"/>
-                <w:szCs w:val="20"/>
-                <w:rtl w:val="0"/>
-              </w:rPr>
-              <w:t xml:space="preserve">@aluno.</w:t>
-            </w:r>
-            <w:r>
-              <w:rPr>
-                <w:sz w:val="20"/>
-                <w:szCs w:val="20"/>
-                <w:rtl w:val="0"/>
-              </w:rPr>
-              <w:t xml:space="preserve">faculdadeimpacta</w:t>
-            </w:r>
-            <w:r>
-              <w:rPr>
-                <w:sz w:val="20"/>
-                <w:szCs w:val="20"/>
-                <w:rtl w:val="0"/>
-              </w:rPr>
-              <w:t xml:space="preserve">.com.br</w:t>
+              <w:t xml:space="preserve">fernando.leitao@aluno.faculdadeimpacta.com.br</w:t>
             </w:r>
           </w:p>
         </w:tc>
@@ -656,23 +645,7 @@
                 <w:szCs w:val="20"/>
                 <w:rtl w:val="0"/>
               </w:rPr>
-              <w:t xml:space="preserve">thais.alves@aluno.</w:t>
-            </w:r>
-            <w:r>
-              <w:rPr>
-                <w:sz w:val="20"/>
-                <w:szCs w:val="20"/>
-                <w:rtl w:val="0"/>
-              </w:rPr>
-              <w:t xml:space="preserve">faculdadeimpacta</w:t>
-            </w:r>
-            <w:r>
-              <w:rPr>
-                <w:sz w:val="20"/>
-                <w:szCs w:val="20"/>
-                <w:rtl w:val="0"/>
-              </w:rPr>
-              <w:t xml:space="preserve">.com.br</w:t>
+              <w:t xml:space="preserve">thais.alves@aluno.faculdadeimpacta.com.br</w:t>
             </w:r>
           </w:p>
         </w:tc>
@@ -740,8 +713,11 @@
             </w:pPr>
             <w:r>
               <w:rPr>
-                <w:rtl w:val="0"/>
-              </w:rPr>
+                <w:sz w:val="20"/>
+                <w:szCs w:val="20"/>
+                <w:rtl w:val="0"/>
+              </w:rPr>
+              <w:t xml:space="preserve">Giovanni Rizzardo</w:t>
             </w:r>
           </w:p>
         </w:tc>
@@ -772,8 +748,11 @@
             </w:pPr>
             <w:r>
               <w:rPr>
-                <w:rtl w:val="0"/>
-              </w:rPr>
+                <w:sz w:val="20"/>
+                <w:szCs w:val="20"/>
+                <w:rtl w:val="0"/>
+              </w:rPr>
+              <w:t xml:space="preserve">1900496</w:t>
             </w:r>
           </w:p>
         </w:tc>
@@ -804,8 +783,11 @@
             </w:pPr>
             <w:r>
               <w:rPr>
-                <w:rtl w:val="0"/>
-              </w:rPr>
+                <w:sz w:val="20"/>
+                <w:szCs w:val="20"/>
+                <w:rtl w:val="0"/>
+              </w:rPr>
+              <w:t xml:space="preserve">giovanni.rizzardo@aluno.faculdadeimpacta.com.br</w:t>
             </w:r>
           </w:p>
         </w:tc>
@@ -817,12 +799,7 @@
               <w:bottom w:color="ff9900" w:space="0" w:sz="8" w:val="single"/>
               <w:right w:color="ff9900" w:space="0" w:sz="8" w:val="single"/>
             </w:tcBorders>
-            <w:tcMar>
-              <w:top w:w="100.0" w:type="dxa"/>
-              <w:left w:w="100.0" w:type="dxa"/>
-              <w:bottom w:w="100.0" w:type="dxa"/>
-              <w:right w:w="100.0" w:type="dxa"/>
-            </w:tcMar>
+            <w:shd w:fill="auto" w:val="clear"/>
           </w:tcPr>
           <w:p>
             <w:pPr>
@@ -836,8 +813,11 @@
             </w:pPr>
             <w:r>
               <w:rPr>
-                <w:rtl w:val="0"/>
-              </w:rPr>
+                <w:sz w:val="20"/>
+                <w:szCs w:val="20"/>
+                <w:rtl w:val="0"/>
+              </w:rPr>
+              <w:t xml:space="preserve">11-97026-9211</w:t>
             </w:r>
           </w:p>
         </w:tc>
@@ -870,8 +850,11 @@
             </w:pPr>
             <w:r>
               <w:rPr>
-                <w:rtl w:val="0"/>
-              </w:rPr>
+                <w:sz w:val="20"/>
+                <w:szCs w:val="20"/>
+                <w:rtl w:val="0"/>
+              </w:rPr>
+              <w:t xml:space="preserve">Renato H. Kuramoto</w:t>
             </w:r>
           </w:p>
         </w:tc>
@@ -902,8 +885,11 @@
             </w:pPr>
             <w:r>
               <w:rPr>
-                <w:rtl w:val="0"/>
-              </w:rPr>
+                <w:sz w:val="20"/>
+                <w:szCs w:val="20"/>
+                <w:rtl w:val="0"/>
+              </w:rPr>
+              <w:t xml:space="preserve">1900082</w:t>
             </w:r>
           </w:p>
         </w:tc>
@@ -934,8 +920,11 @@
             </w:pPr>
             <w:r>
               <w:rPr>
-                <w:rtl w:val="0"/>
-              </w:rPr>
+                <w:sz w:val="20"/>
+                <w:szCs w:val="20"/>
+                <w:rtl w:val="0"/>
+              </w:rPr>
+              <w:t xml:space="preserve">renato.kuramoto@aluno.faculdadeimpacta.com.br</w:t>
             </w:r>
           </w:p>
         </w:tc>
@@ -966,8 +955,11 @@
             </w:pPr>
             <w:r>
               <w:rPr>
-                <w:rtl w:val="0"/>
-              </w:rPr>
+                <w:sz w:val="20"/>
+                <w:szCs w:val="20"/>
+                <w:rtl w:val="0"/>
+              </w:rPr>
+              <w:t xml:space="preserve">11-94527-4033</w:t>
             </w:r>
           </w:p>
         </w:tc>
@@ -3764,6 +3756,465 @@
                 <w:rtl w:val="0"/>
               </w:rPr>
               <w:t xml:space="preserve">No início de todas as semanas é gerado automaticamente um relatório para as frentes </w:t>
+            </w:r>
+          </w:p>
+        </w:tc>
+      </w:tr>
+      <w:tr>
+        <w:trPr>
+          <w:trHeight w:val="500" w:hRule="atLeast"/>
+        </w:trPr>
+        <w:tc>
+          <w:tcPr>
+            <w:tcBorders>
+              <w:top w:color="ff9900" w:space="0" w:sz="4" w:val="single"/>
+              <w:left w:color="ff9900" w:space="0" w:sz="4" w:val="single"/>
+              <w:bottom w:color="ff9900" w:space="0" w:sz="4" w:val="single"/>
+              <w:right w:color="ff9900" w:space="0" w:sz="4" w:val="single"/>
+            </w:tcBorders>
+            <w:tcMar>
+              <w:top w:w="100.0" w:type="dxa"/>
+              <w:left w:w="100.0" w:type="dxa"/>
+              <w:bottom w:w="100.0" w:type="dxa"/>
+              <w:right w:w="100.0" w:type="dxa"/>
+            </w:tcMar>
+          </w:tcPr>
+          <w:p>
+            <w:pPr>
+              <w:widowControl w:val="0"/>
+              <w:pBdr>
+                <w:top w:space="0" w:sz="0" w:val="nil"/>
+                <w:left w:space="0" w:sz="0" w:val="nil"/>
+                <w:bottom w:space="0" w:sz="0" w:val="nil"/>
+                <w:right w:space="0" w:sz="0" w:val="nil"/>
+                <w:between w:space="0" w:sz="0" w:val="nil"/>
+              </w:pBdr>
+              <w:jc w:val="center"/>
+              <w:rPr/>
+            </w:pPr>
+            <w:r>
+              <w:rPr>
+                <w:rtl w:val="0"/>
+              </w:rPr>
+              <w:t xml:space="preserve">27</w:t>
+            </w:r>
+          </w:p>
+        </w:tc>
+        <w:tc>
+          <w:tcPr>
+            <w:tcBorders>
+              <w:top w:color="ff9900" w:space="0" w:sz="4" w:val="single"/>
+              <w:left w:color="ff9900" w:space="0" w:sz="4" w:val="single"/>
+              <w:bottom w:color="ff9900" w:space="0" w:sz="4" w:val="single"/>
+              <w:right w:color="ff9900" w:space="0" w:sz="4" w:val="single"/>
+            </w:tcBorders>
+            <w:tcMar>
+              <w:top w:w="100.0" w:type="dxa"/>
+              <w:left w:w="100.0" w:type="dxa"/>
+              <w:bottom w:w="100.0" w:type="dxa"/>
+              <w:right w:w="100.0" w:type="dxa"/>
+            </w:tcMar>
+          </w:tcPr>
+          <w:p>
+            <w:pPr>
+              <w:widowControl w:val="0"/>
+              <w:rPr/>
+            </w:pPr>
+            <w:r>
+              <w:rPr>
+                <w:rtl w:val="0"/>
+              </w:rPr>
+              <w:t xml:space="preserve">Agendamento de exames</w:t>
+            </w:r>
+          </w:p>
+        </w:tc>
+        <w:tc>
+          <w:tcPr>
+            <w:tcBorders>
+              <w:top w:color="ff9900" w:space="0" w:sz="4" w:val="single"/>
+              <w:left w:color="ff9900" w:space="0" w:sz="4" w:val="single"/>
+              <w:bottom w:color="ff9900" w:space="0" w:sz="4" w:val="single"/>
+              <w:right w:color="ff9900" w:space="0" w:sz="4" w:val="single"/>
+            </w:tcBorders>
+            <w:tcMar>
+              <w:top w:w="100.0" w:type="dxa"/>
+              <w:left w:w="100.0" w:type="dxa"/>
+              <w:bottom w:w="100.0" w:type="dxa"/>
+              <w:right w:w="100.0" w:type="dxa"/>
+            </w:tcMar>
+          </w:tcPr>
+          <w:p>
+            <w:pPr>
+              <w:widowControl w:val="0"/>
+              <w:rPr/>
+            </w:pPr>
+            <w:r>
+              <w:rPr>
+                <w:sz w:val="20"/>
+                <w:szCs w:val="20"/>
+                <w:highlight w:val="white"/>
+                <w:rtl w:val="0"/>
+              </w:rPr>
+              <w:t xml:space="preserve">O sistema disponibilizará campos para armazenar os dados dos agendamentos de exames psicológicos e de tiro.</w:t>
+            </w:r>
+            <w:r>
+              <w:rPr>
+                <w:rtl w:val="0"/>
+              </w:rPr>
+            </w:r>
+          </w:p>
+        </w:tc>
+      </w:tr>
+      <w:tr>
+        <w:trPr>
+          <w:trHeight w:val="500" w:hRule="atLeast"/>
+        </w:trPr>
+        <w:tc>
+          <w:tcPr>
+            <w:tcBorders>
+              <w:top w:color="ff9900" w:space="0" w:sz="4" w:val="single"/>
+              <w:left w:color="ff9900" w:space="0" w:sz="4" w:val="single"/>
+              <w:bottom w:color="ff9900" w:space="0" w:sz="4" w:val="single"/>
+              <w:right w:color="ff9900" w:space="0" w:sz="4" w:val="single"/>
+            </w:tcBorders>
+            <w:tcMar>
+              <w:top w:w="100.0" w:type="dxa"/>
+              <w:left w:w="100.0" w:type="dxa"/>
+              <w:bottom w:w="100.0" w:type="dxa"/>
+              <w:right w:w="100.0" w:type="dxa"/>
+            </w:tcMar>
+          </w:tcPr>
+          <w:p>
+            <w:pPr>
+              <w:widowControl w:val="0"/>
+              <w:pBdr>
+                <w:top w:space="0" w:sz="0" w:val="nil"/>
+                <w:left w:space="0" w:sz="0" w:val="nil"/>
+                <w:bottom w:space="0" w:sz="0" w:val="nil"/>
+                <w:right w:space="0" w:sz="0" w:val="nil"/>
+                <w:between w:space="0" w:sz="0" w:val="nil"/>
+              </w:pBdr>
+              <w:jc w:val="center"/>
+              <w:rPr/>
+            </w:pPr>
+            <w:r>
+              <w:rPr>
+                <w:rtl w:val="0"/>
+              </w:rPr>
+              <w:t xml:space="preserve">28</w:t>
+            </w:r>
+          </w:p>
+        </w:tc>
+        <w:tc>
+          <w:tcPr>
+            <w:tcBorders>
+              <w:top w:color="ff9900" w:space="0" w:sz="4" w:val="single"/>
+              <w:left w:color="ff9900" w:space="0" w:sz="4" w:val="single"/>
+              <w:bottom w:color="ff9900" w:space="0" w:sz="4" w:val="single"/>
+              <w:right w:color="ff9900" w:space="0" w:sz="4" w:val="single"/>
+            </w:tcBorders>
+            <w:tcMar>
+              <w:top w:w="100.0" w:type="dxa"/>
+              <w:left w:w="100.0" w:type="dxa"/>
+              <w:bottom w:w="100.0" w:type="dxa"/>
+              <w:right w:w="100.0" w:type="dxa"/>
+            </w:tcMar>
+          </w:tcPr>
+          <w:p>
+            <w:pPr>
+              <w:widowControl w:val="0"/>
+              <w:rPr/>
+            </w:pPr>
+            <w:r>
+              <w:rPr>
+                <w:sz w:val="20"/>
+                <w:szCs w:val="20"/>
+                <w:highlight w:val="white"/>
+                <w:rtl w:val="0"/>
+              </w:rPr>
+              <w:t xml:space="preserve">Agendamento de Horário no Exército</w:t>
+            </w:r>
+            <w:r>
+              <w:rPr>
+                <w:rtl w:val="0"/>
+              </w:rPr>
+            </w:r>
+          </w:p>
+        </w:tc>
+        <w:tc>
+          <w:tcPr>
+            <w:tcBorders>
+              <w:top w:color="ff9900" w:space="0" w:sz="4" w:val="single"/>
+              <w:left w:color="ff9900" w:space="0" w:sz="4" w:val="single"/>
+              <w:bottom w:color="ff9900" w:space="0" w:sz="4" w:val="single"/>
+              <w:right w:color="ff9900" w:space="0" w:sz="4" w:val="single"/>
+            </w:tcBorders>
+            <w:tcMar>
+              <w:top w:w="100.0" w:type="dxa"/>
+              <w:left w:w="100.0" w:type="dxa"/>
+              <w:bottom w:w="100.0" w:type="dxa"/>
+              <w:right w:w="100.0" w:type="dxa"/>
+            </w:tcMar>
+          </w:tcPr>
+          <w:p>
+            <w:pPr>
+              <w:widowControl w:val="0"/>
+              <w:rPr/>
+            </w:pPr>
+            <w:r>
+              <w:rPr>
+                <w:sz w:val="20"/>
+                <w:szCs w:val="20"/>
+                <w:highlight w:val="white"/>
+                <w:rtl w:val="0"/>
+              </w:rPr>
+              <w:t xml:space="preserve">O sistema disponibilizará campos para armazenar os dados do agendamento da protocolização no exército.</w:t>
+            </w:r>
+            <w:r>
+              <w:rPr>
+                <w:rtl w:val="0"/>
+              </w:rPr>
+            </w:r>
+          </w:p>
+        </w:tc>
+      </w:tr>
+      <w:tr>
+        <w:trPr>
+          <w:trHeight w:val="500" w:hRule="atLeast"/>
+        </w:trPr>
+        <w:tc>
+          <w:tcPr>
+            <w:tcBorders>
+              <w:top w:color="ff9900" w:space="0" w:sz="4" w:val="single"/>
+              <w:left w:color="ff9900" w:space="0" w:sz="4" w:val="single"/>
+              <w:bottom w:color="ff9900" w:space="0" w:sz="4" w:val="single"/>
+              <w:right w:color="ff9900" w:space="0" w:sz="4" w:val="single"/>
+            </w:tcBorders>
+            <w:tcMar>
+              <w:top w:w="100.0" w:type="dxa"/>
+              <w:left w:w="100.0" w:type="dxa"/>
+              <w:bottom w:w="100.0" w:type="dxa"/>
+              <w:right w:w="100.0" w:type="dxa"/>
+            </w:tcMar>
+          </w:tcPr>
+          <w:p>
+            <w:pPr>
+              <w:widowControl w:val="0"/>
+              <w:pBdr>
+                <w:top w:space="0" w:sz="0" w:val="nil"/>
+                <w:left w:space="0" w:sz="0" w:val="nil"/>
+                <w:bottom w:space="0" w:sz="0" w:val="nil"/>
+                <w:right w:space="0" w:sz="0" w:val="nil"/>
+                <w:between w:space="0" w:sz="0" w:val="nil"/>
+              </w:pBdr>
+              <w:jc w:val="center"/>
+              <w:rPr/>
+            </w:pPr>
+            <w:r>
+              <w:rPr>
+                <w:rtl w:val="0"/>
+              </w:rPr>
+              <w:t xml:space="preserve">29</w:t>
+            </w:r>
+          </w:p>
+        </w:tc>
+        <w:tc>
+          <w:tcPr>
+            <w:tcBorders>
+              <w:top w:color="ff9900" w:space="0" w:sz="4" w:val="single"/>
+              <w:left w:color="ff9900" w:space="0" w:sz="4" w:val="single"/>
+              <w:bottom w:color="ff9900" w:space="0" w:sz="4" w:val="single"/>
+              <w:right w:color="ff9900" w:space="0" w:sz="4" w:val="single"/>
+            </w:tcBorders>
+            <w:tcMar>
+              <w:top w:w="100.0" w:type="dxa"/>
+              <w:left w:w="100.0" w:type="dxa"/>
+              <w:bottom w:w="100.0" w:type="dxa"/>
+              <w:right w:w="100.0" w:type="dxa"/>
+            </w:tcMar>
+          </w:tcPr>
+          <w:p>
+            <w:pPr>
+              <w:widowControl w:val="0"/>
+              <w:rPr>
+                <w:sz w:val="20"/>
+                <w:szCs w:val="20"/>
+                <w:highlight w:val="white"/>
+              </w:rPr>
+            </w:pPr>
+            <w:r>
+              <w:rPr>
+                <w:sz w:val="20"/>
+                <w:szCs w:val="20"/>
+                <w:highlight w:val="white"/>
+                <w:rtl w:val="0"/>
+              </w:rPr>
+              <w:t xml:space="preserve">Impressão de Documentos</w:t>
+            </w:r>
+          </w:p>
+        </w:tc>
+        <w:tc>
+          <w:tcPr>
+            <w:tcBorders>
+              <w:top w:color="ff9900" w:space="0" w:sz="4" w:val="single"/>
+              <w:left w:color="ff9900" w:space="0" w:sz="4" w:val="single"/>
+              <w:bottom w:color="ff9900" w:space="0" w:sz="4" w:val="single"/>
+              <w:right w:color="ff9900" w:space="0" w:sz="4" w:val="single"/>
+            </w:tcBorders>
+            <w:tcMar>
+              <w:top w:w="100.0" w:type="dxa"/>
+              <w:left w:w="100.0" w:type="dxa"/>
+              <w:bottom w:w="100.0" w:type="dxa"/>
+              <w:right w:w="100.0" w:type="dxa"/>
+            </w:tcMar>
+          </w:tcPr>
+          <w:p>
+            <w:pPr>
+              <w:widowControl w:val="0"/>
+              <w:rPr>
+                <w:sz w:val="20"/>
+                <w:szCs w:val="20"/>
+                <w:highlight w:val="white"/>
+              </w:rPr>
+            </w:pPr>
+            <w:r>
+              <w:rPr>
+                <w:sz w:val="20"/>
+                <w:szCs w:val="20"/>
+                <w:highlight w:val="white"/>
+                <w:rtl w:val="0"/>
+              </w:rPr>
+              <w:t xml:space="preserve">O sistema fornecerá uma opção de impressão dos documentos gerados durante o</w:t>
+            </w:r>
+          </w:p>
+          <w:p>
+            <w:pPr>
+              <w:widowControl w:val="0"/>
+              <w:rPr>
+                <w:sz w:val="20"/>
+                <w:szCs w:val="20"/>
+                <w:highlight w:val="white"/>
+              </w:rPr>
+            </w:pPr>
+            <w:r>
+              <w:rPr>
+                <w:sz w:val="20"/>
+                <w:szCs w:val="20"/>
+                <w:highlight w:val="white"/>
+                <w:rtl w:val="0"/>
+              </w:rPr>
+              <w:t xml:space="preserve">processo de emissão de CR.</w:t>
+            </w:r>
+          </w:p>
+        </w:tc>
+      </w:tr>
+      <w:tr>
+        <w:trPr>
+          <w:trHeight w:val="500" w:hRule="atLeast"/>
+        </w:trPr>
+        <w:tc>
+          <w:tcPr>
+            <w:tcBorders>
+              <w:top w:color="ff9900" w:space="0" w:sz="4" w:val="single"/>
+              <w:left w:color="ff9900" w:space="0" w:sz="4" w:val="single"/>
+              <w:bottom w:color="ff9900" w:space="0" w:sz="4" w:val="single"/>
+              <w:right w:color="ff9900" w:space="0" w:sz="4" w:val="single"/>
+            </w:tcBorders>
+            <w:tcMar>
+              <w:top w:w="100.0" w:type="dxa"/>
+              <w:left w:w="100.0" w:type="dxa"/>
+              <w:bottom w:w="100.0" w:type="dxa"/>
+              <w:right w:w="100.0" w:type="dxa"/>
+            </w:tcMar>
+          </w:tcPr>
+          <w:p>
+            <w:pPr>
+              <w:widowControl w:val="0"/>
+              <w:pBdr>
+                <w:top w:space="0" w:sz="0" w:val="nil"/>
+                <w:left w:space="0" w:sz="0" w:val="nil"/>
+                <w:bottom w:space="0" w:sz="0" w:val="nil"/>
+                <w:right w:space="0" w:sz="0" w:val="nil"/>
+                <w:between w:space="0" w:sz="0" w:val="nil"/>
+              </w:pBdr>
+              <w:jc w:val="center"/>
+              <w:rPr/>
+            </w:pPr>
+            <w:r>
+              <w:rPr>
+                <w:rtl w:val="0"/>
+              </w:rPr>
+              <w:t xml:space="preserve">30</w:t>
+            </w:r>
+          </w:p>
+        </w:tc>
+        <w:tc>
+          <w:tcPr>
+            <w:tcBorders>
+              <w:top w:color="ff9900" w:space="0" w:sz="4" w:val="single"/>
+              <w:left w:color="ff9900" w:space="0" w:sz="4" w:val="single"/>
+              <w:bottom w:color="ff9900" w:space="0" w:sz="4" w:val="single"/>
+              <w:right w:color="ff9900" w:space="0" w:sz="4" w:val="single"/>
+            </w:tcBorders>
+            <w:tcMar>
+              <w:top w:w="100.0" w:type="dxa"/>
+              <w:left w:w="100.0" w:type="dxa"/>
+              <w:bottom w:w="100.0" w:type="dxa"/>
+              <w:right w:w="100.0" w:type="dxa"/>
+            </w:tcMar>
+          </w:tcPr>
+          <w:p>
+            <w:pPr>
+              <w:widowControl w:val="0"/>
+              <w:rPr>
+                <w:sz w:val="20"/>
+                <w:szCs w:val="20"/>
+                <w:highlight w:val="white"/>
+              </w:rPr>
+            </w:pPr>
+            <w:r>
+              <w:rPr>
+                <w:sz w:val="20"/>
+                <w:szCs w:val="20"/>
+                <w:highlight w:val="white"/>
+                <w:rtl w:val="0"/>
+              </w:rPr>
+              <w:t xml:space="preserve">Verificação de Status</w:t>
+            </w:r>
+          </w:p>
+        </w:tc>
+        <w:tc>
+          <w:tcPr>
+            <w:tcBorders>
+              <w:top w:color="ff9900" w:space="0" w:sz="4" w:val="single"/>
+              <w:left w:color="ff9900" w:space="0" w:sz="4" w:val="single"/>
+              <w:bottom w:color="ff9900" w:space="0" w:sz="4" w:val="single"/>
+              <w:right w:color="ff9900" w:space="0" w:sz="4" w:val="single"/>
+            </w:tcBorders>
+            <w:tcMar>
+              <w:top w:w="100.0" w:type="dxa"/>
+              <w:left w:w="100.0" w:type="dxa"/>
+              <w:bottom w:w="100.0" w:type="dxa"/>
+              <w:right w:w="100.0" w:type="dxa"/>
+            </w:tcMar>
+          </w:tcPr>
+          <w:p>
+            <w:pPr>
+              <w:widowControl w:val="0"/>
+              <w:rPr>
+                <w:sz w:val="20"/>
+                <w:szCs w:val="20"/>
+                <w:highlight w:val="white"/>
+              </w:rPr>
+            </w:pPr>
+            <w:r>
+              <w:rPr>
+                <w:sz w:val="20"/>
+                <w:szCs w:val="20"/>
+                <w:highlight w:val="white"/>
+                <w:rtl w:val="0"/>
+              </w:rPr>
+              <w:t xml:space="preserve">O sistema fornecerá um grid com os dados dos status do protocolo interno e da solicitação da protocolização do CR no exército. </w:t>
             </w:r>
           </w:p>
         </w:tc>
@@ -4162,6 +4613,111 @@
     </w:rPr>
   </w:style>
   <w:style w:type="paragraph" w:styleId="Normal" w:default="1">
+    <w:name w:val="normal"/>
+  </w:style>
+  <w:style w:type="table" w:styleId="TableNormal" w:default="1">
+    <w:name w:val="Table Normal"/>
+  </w:style>
+  <w:style w:type="paragraph" w:styleId="Heading1">
+    <w:name w:val="heading 1"/>
+    <w:basedOn w:val="Normal"/>
+    <w:next w:val="Normal"/>
+    <w:pPr>
+      <w:keepNext w:val="1"/>
+      <w:keepLines w:val="1"/>
+      <w:spacing w:after="120" w:before="400" w:lineRule="auto"/>
+    </w:pPr>
+    <w:rPr>
+      <w:sz w:val="40"/>
+      <w:szCs w:val="40"/>
+    </w:rPr>
+  </w:style>
+  <w:style w:type="paragraph" w:styleId="Heading2">
+    <w:name w:val="heading 2"/>
+    <w:basedOn w:val="Normal"/>
+    <w:next w:val="Normal"/>
+    <w:pPr>
+      <w:keepNext w:val="1"/>
+      <w:keepLines w:val="1"/>
+      <w:spacing w:after="120" w:before="360" w:lineRule="auto"/>
+    </w:pPr>
+    <w:rPr>
+      <w:sz w:val="32"/>
+      <w:szCs w:val="32"/>
+    </w:rPr>
+  </w:style>
+  <w:style w:type="paragraph" w:styleId="Heading3">
+    <w:name w:val="heading 3"/>
+    <w:basedOn w:val="Normal"/>
+    <w:next w:val="Normal"/>
+    <w:pPr>
+      <w:keepNext w:val="1"/>
+      <w:keepLines w:val="1"/>
+      <w:spacing w:after="80" w:before="320" w:lineRule="auto"/>
+    </w:pPr>
+    <w:rPr>
+      <w:color w:val="434343"/>
+      <w:sz w:val="28"/>
+      <w:szCs w:val="28"/>
+    </w:rPr>
+  </w:style>
+  <w:style w:type="paragraph" w:styleId="Heading4">
+    <w:name w:val="heading 4"/>
+    <w:basedOn w:val="Normal"/>
+    <w:next w:val="Normal"/>
+    <w:pPr>
+      <w:keepNext w:val="1"/>
+      <w:keepLines w:val="1"/>
+      <w:spacing w:after="80" w:before="280" w:lineRule="auto"/>
+    </w:pPr>
+    <w:rPr>
+      <w:color w:val="666666"/>
+      <w:sz w:val="24"/>
+      <w:szCs w:val="24"/>
+    </w:rPr>
+  </w:style>
+  <w:style w:type="paragraph" w:styleId="Heading5">
+    <w:name w:val="heading 5"/>
+    <w:basedOn w:val="Normal"/>
+    <w:next w:val="Normal"/>
+    <w:pPr>
+      <w:keepNext w:val="1"/>
+      <w:keepLines w:val="1"/>
+      <w:spacing w:after="80" w:before="240" w:lineRule="auto"/>
+    </w:pPr>
+    <w:rPr>
+      <w:color w:val="666666"/>
+    </w:rPr>
+  </w:style>
+  <w:style w:type="paragraph" w:styleId="Heading6">
+    <w:name w:val="heading 6"/>
+    <w:basedOn w:val="Normal"/>
+    <w:next w:val="Normal"/>
+    <w:pPr>
+      <w:keepNext w:val="1"/>
+      <w:keepLines w:val="1"/>
+      <w:spacing w:after="80" w:before="240" w:lineRule="auto"/>
+    </w:pPr>
+    <w:rPr>
+      <w:i w:val="1"/>
+      <w:color w:val="666666"/>
+    </w:rPr>
+  </w:style>
+  <w:style w:type="paragraph" w:styleId="Title">
+    <w:name w:val="Title"/>
+    <w:basedOn w:val="Normal"/>
+    <w:next w:val="Normal"/>
+    <w:pPr>
+      <w:keepNext w:val="1"/>
+      <w:keepLines w:val="1"/>
+      <w:spacing w:after="60" w:lineRule="auto"/>
+    </w:pPr>
+    <w:rPr>
+      <w:sz w:val="52"/>
+      <w:szCs w:val="52"/>
+    </w:rPr>
+  </w:style>
+  <w:style w:type="paragraph" w:styleId="Normal" w:default="1">
     <w:name w:val="Normal"/>
   </w:style>
   <w:style w:type="paragraph" w:styleId="Ttulo1">
@@ -4430,6 +4986,60 @@
         <w:left w:w="115.0" w:type="dxa"/>
         <w:bottom w:w="0.0" w:type="dxa"/>
         <w:right w:w="115.0" w:type="dxa"/>
+      </w:tblCellMar>
+    </w:tblPr>
+  </w:style>
+  <w:style w:type="table" w:styleId="Table3">
+    <w:basedOn w:val="TableNormal"/>
+    <w:tblPr>
+      <w:tblStyleRowBandSize w:val="1"/>
+      <w:tblStyleColBandSize w:val="1"/>
+      <w:tblCellMar>
+        <w:top w:w="100.0" w:type="dxa"/>
+        <w:left w:w="100.0" w:type="dxa"/>
+        <w:bottom w:w="100.0" w:type="dxa"/>
+        <w:right w:w="100.0" w:type="dxa"/>
+      </w:tblCellMar>
+    </w:tblPr>
+  </w:style>
+  <w:style w:type="paragraph" w:styleId="Subtitle">
+    <w:name w:val="Subtitle"/>
+    <w:basedOn w:val="Normal"/>
+    <w:next w:val="Normal"/>
+    <w:pPr>
+      <w:keepNext w:val="1"/>
+      <w:keepLines w:val="1"/>
+      <w:spacing w:after="320" w:lineRule="auto"/>
+    </w:pPr>
+    <w:rPr>
+      <w:color w:val="666666"/>
+      <w:sz w:val="30"/>
+      <w:szCs w:val="30"/>
+    </w:rPr>
+  </w:style>
+  <w:style w:type="table" w:styleId="Table1">
+    <w:basedOn w:val="TableNormal"/>
+    <w:tblPr>
+      <w:tblStyleRowBandSize w:val="1"/>
+      <w:tblStyleColBandSize w:val="1"/>
+      <w:tblCellMar>
+        <w:top w:w="100.0" w:type="dxa"/>
+        <w:left w:w="100.0" w:type="dxa"/>
+        <w:bottom w:w="100.0" w:type="dxa"/>
+        <w:right w:w="100.0" w:type="dxa"/>
+      </w:tblCellMar>
+    </w:tblPr>
+  </w:style>
+  <w:style w:type="table" w:styleId="Table2">
+    <w:basedOn w:val="TableNormal"/>
+    <w:tblPr>
+      <w:tblStyleRowBandSize w:val="1"/>
+      <w:tblStyleColBandSize w:val="1"/>
+      <w:tblCellMar>
+        <w:top w:w="100.0" w:type="dxa"/>
+        <w:left w:w="100.0" w:type="dxa"/>
+        <w:bottom w:w="100.0" w:type="dxa"/>
+        <w:right w:w="100.0" w:type="dxa"/>
       </w:tblCellMar>
     </w:tblPr>
   </w:style>
@@ -4771,7 +5381,7 @@
 
 <file path=customXML/item1.xml><?xml version="1.0" encoding="utf-8"?>
 <go:gDocsCustomXmlDataStorage xmlns:go="http://customooxmlschemas.google.com/" xmlns:r="http://schemas.openxmlformats.org/officeDocument/2006/relationships">
-  <go:docsCustomData xmlns:go="http://customooxmlschemas.google.com/" roundtripDataSignature="AMtx7mhCY1ICLoPilHGLmLM88biMR281dg==">AMUW2mWnHRkPnOirQRCg5skNLo13d472VRtCWn8z51Xw6LdZy84n94MrqCUHjLnT8nL74Mb5UGhjkEuYL0rPOugygSxJHm7r111xvjNn9e9yZIJfxAUI2I17kFfa47itOoH4v1ET5m1c2HHxsJsEGWOJpI1FtPnRPw==</go:docsCustomData>
+  <go:docsCustomData xmlns:go="http://customooxmlschemas.google.com/" roundtripDataSignature="AMtx7miADduRiC8lrsUbUvQO05Y+6quQyA==">AMUW2mW3mq0Donc4dXbyhEs+nhrWeVCj0WhA8DhKS2ND4hh+mz4eAWOPNU4w2dj5d66I41or3hGbgSP2qsJ6yrYeviPjP4oo93EssVIoGglQ6l/Z6aRE2ou/syD565245UAThTPHFtEe0AnEu/RkgqqnPULd+ygccA==</go:docsCustomData>
 </go:gDocsCustomXmlDataStorage>
 </file>
 

</xml_diff>